<commit_message>
Modelisation - Cas d'etude
</commit_message>
<xml_diff>
--- a/Modelisation/CasEtude/CompteRenduMoodle.docx
+++ b/Modelisation/CasEtude/CompteRenduMoodle.docx
@@ -26,9 +26,469 @@
         <w:pStyle w:val="Titre2"/>
       </w:pPr>
       <w:r>
+        <w:rPr>
+          <w:noProof/>
+        </w:rPr>
+        <w:drawing>
+          <wp:anchor distT="0" distB="0" distL="114300" distR="114300" simplePos="0" relativeHeight="251659264" behindDoc="0" locked="0" layoutInCell="1" allowOverlap="1" wp14:anchorId="54F2C242" wp14:editId="4445C439">
+            <wp:simplePos x="0" y="0"/>
+            <wp:positionH relativeFrom="margin">
+              <wp:posOffset>-461010</wp:posOffset>
+            </wp:positionH>
+            <wp:positionV relativeFrom="paragraph">
+              <wp:posOffset>217805</wp:posOffset>
+            </wp:positionV>
+            <wp:extent cx="6857365" cy="7454900"/>
+            <wp:effectExtent l="0" t="0" r="635" b="0"/>
+            <wp:wrapThrough wrapText="bothSides">
+              <wp:wrapPolygon edited="0">
+                <wp:start x="0" y="0"/>
+                <wp:lineTo x="0" y="21526"/>
+                <wp:lineTo x="21542" y="21526"/>
+                <wp:lineTo x="21542" y="0"/>
+                <wp:lineTo x="0" y="0"/>
+              </wp:wrapPolygon>
+            </wp:wrapThrough>
+            <wp:docPr id="1" name="Image 1"/>
+            <wp:cNvGraphicFramePr>
+              <a:graphicFrameLocks xmlns:a="http://schemas.openxmlformats.org/drawingml/2006/main" noChangeAspect="1"/>
+            </wp:cNvGraphicFramePr>
+            <a:graphic xmlns:a="http://schemas.openxmlformats.org/drawingml/2006/main">
+              <a:graphicData uri="http://schemas.openxmlformats.org/drawingml/2006/picture">
+                <pic:pic xmlns:pic="http://schemas.openxmlformats.org/drawingml/2006/picture">
+                  <pic:nvPicPr>
+                    <pic:cNvPr id="0" name="Picture 1"/>
+                    <pic:cNvPicPr>
+                      <a:picLocks noChangeAspect="1" noChangeArrowheads="1"/>
+                    </pic:cNvPicPr>
+                  </pic:nvPicPr>
+                  <pic:blipFill>
+                    <a:blip r:embed="rId4">
+                      <a:extLst>
+                        <a:ext uri="{28A0092B-C50C-407E-A947-70E740481C1C}">
+                          <a14:useLocalDpi xmlns:a14="http://schemas.microsoft.com/office/drawing/2010/main" val="0"/>
+                        </a:ext>
+                      </a:extLst>
+                    </a:blip>
+                    <a:srcRect/>
+                    <a:stretch>
+                      <a:fillRect/>
+                    </a:stretch>
+                  </pic:blipFill>
+                  <pic:spPr bwMode="auto">
+                    <a:xfrm>
+                      <a:off x="0" y="0"/>
+                      <a:ext cx="6857365" cy="7454900"/>
+                    </a:xfrm>
+                    <a:prstGeom prst="rect">
+                      <a:avLst/>
+                    </a:prstGeom>
+                    <a:noFill/>
+                    <a:ln>
+                      <a:noFill/>
+                    </a:ln>
+                  </pic:spPr>
+                </pic:pic>
+              </a:graphicData>
+            </a:graphic>
+            <wp14:sizeRelH relativeFrom="margin">
+              <wp14:pctWidth>0</wp14:pctWidth>
+            </wp14:sizeRelH>
+            <wp14:sizeRelV relativeFrom="margin">
+              <wp14:pctHeight>0</wp14:pctHeight>
+            </wp14:sizeRelV>
+          </wp:anchor>
+        </w:drawing>
+      </w:r>
+      <w:r>
         <w:t>Diagramme de classe</w:t>
       </w:r>
     </w:p>
+    <w:p/>
+    <w:p>
+      <w:pPr>
+        <w:pStyle w:val="Titre2"/>
+      </w:pPr>
+      <w:r>
+        <w:rPr>
+          <w:noProof/>
+        </w:rPr>
+        <w:lastRenderedPageBreak/>
+        <w:drawing>
+          <wp:anchor distT="0" distB="0" distL="114300" distR="114300" simplePos="0" relativeHeight="251658240" behindDoc="0" locked="0" layoutInCell="1" allowOverlap="1" wp14:anchorId="3691A1CD" wp14:editId="09B8DADD">
+            <wp:simplePos x="0" y="0"/>
+            <wp:positionH relativeFrom="column">
+              <wp:posOffset>-577215</wp:posOffset>
+            </wp:positionH>
+            <wp:positionV relativeFrom="paragraph">
+              <wp:posOffset>434975</wp:posOffset>
+            </wp:positionV>
+            <wp:extent cx="7052945" cy="8430260"/>
+            <wp:effectExtent l="0" t="0" r="0" b="8890"/>
+            <wp:wrapThrough wrapText="bothSides">
+              <wp:wrapPolygon edited="0">
+                <wp:start x="0" y="0"/>
+                <wp:lineTo x="0" y="21574"/>
+                <wp:lineTo x="21528" y="21574"/>
+                <wp:lineTo x="21528" y="0"/>
+                <wp:lineTo x="0" y="0"/>
+              </wp:wrapPolygon>
+            </wp:wrapThrough>
+            <wp:docPr id="2" name="Image 2"/>
+            <wp:cNvGraphicFramePr>
+              <a:graphicFrameLocks xmlns:a="http://schemas.openxmlformats.org/drawingml/2006/main" noChangeAspect="1"/>
+            </wp:cNvGraphicFramePr>
+            <a:graphic xmlns:a="http://schemas.openxmlformats.org/drawingml/2006/main">
+              <a:graphicData uri="http://schemas.openxmlformats.org/drawingml/2006/picture">
+                <pic:pic xmlns:pic="http://schemas.openxmlformats.org/drawingml/2006/picture">
+                  <pic:nvPicPr>
+                    <pic:cNvPr id="0" name="Picture 2"/>
+                    <pic:cNvPicPr>
+                      <a:picLocks noChangeAspect="1" noChangeArrowheads="1"/>
+                    </pic:cNvPicPr>
+                  </pic:nvPicPr>
+                  <pic:blipFill>
+                    <a:blip r:embed="rId5">
+                      <a:extLst>
+                        <a:ext uri="{28A0092B-C50C-407E-A947-70E740481C1C}">
+                          <a14:useLocalDpi xmlns:a14="http://schemas.microsoft.com/office/drawing/2010/main" val="0"/>
+                        </a:ext>
+                      </a:extLst>
+                    </a:blip>
+                    <a:srcRect/>
+                    <a:stretch>
+                      <a:fillRect/>
+                    </a:stretch>
+                  </pic:blipFill>
+                  <pic:spPr bwMode="auto">
+                    <a:xfrm>
+                      <a:off x="0" y="0"/>
+                      <a:ext cx="7052945" cy="8430260"/>
+                    </a:xfrm>
+                    <a:prstGeom prst="rect">
+                      <a:avLst/>
+                    </a:prstGeom>
+                    <a:noFill/>
+                    <a:ln>
+                      <a:noFill/>
+                    </a:ln>
+                  </pic:spPr>
+                </pic:pic>
+              </a:graphicData>
+            </a:graphic>
+            <wp14:sizeRelH relativeFrom="margin">
+              <wp14:pctWidth>0</wp14:pctWidth>
+            </wp14:sizeRelH>
+            <wp14:sizeRelV relativeFrom="margin">
+              <wp14:pctHeight>0</wp14:pctHeight>
+            </wp14:sizeRelV>
+          </wp:anchor>
+        </w:drawing>
+      </w:r>
+      <w:r>
+        <w:t xml:space="preserve">Diagramme de séquence : </w:t>
+      </w:r>
+      <w:r>
+        <w:t>attribution d’une note et d’un commentaire par l’enseignant</w:t>
+      </w:r>
+    </w:p>
+    <w:p>
+      <w:pPr>
+        <w:pStyle w:val="Titre2"/>
+      </w:pPr>
+      <w:r>
+        <w:lastRenderedPageBreak/>
+        <w:t>D</w:t>
+      </w:r>
+      <w:r>
+        <w:t>iagramme états-transitions de la classe devoir</w:t>
+      </w:r>
+    </w:p>
+    <w:p>
+      <w:r>
+        <w:rPr>
+          <w:noProof/>
+        </w:rPr>
+        <w:drawing>
+          <wp:anchor distT="0" distB="0" distL="114300" distR="114300" simplePos="0" relativeHeight="251660288" behindDoc="0" locked="0" layoutInCell="1" allowOverlap="1" wp14:anchorId="690F825C" wp14:editId="76CB930F">
+            <wp:simplePos x="0" y="0"/>
+            <wp:positionH relativeFrom="margin">
+              <wp:posOffset>-412115</wp:posOffset>
+            </wp:positionH>
+            <wp:positionV relativeFrom="paragraph">
+              <wp:posOffset>509905</wp:posOffset>
+            </wp:positionV>
+            <wp:extent cx="6778625" cy="6607810"/>
+            <wp:effectExtent l="0" t="0" r="3175" b="2540"/>
+            <wp:wrapThrough wrapText="bothSides">
+              <wp:wrapPolygon edited="0">
+                <wp:start x="0" y="0"/>
+                <wp:lineTo x="0" y="21546"/>
+                <wp:lineTo x="21549" y="21546"/>
+                <wp:lineTo x="21549" y="0"/>
+                <wp:lineTo x="0" y="0"/>
+              </wp:wrapPolygon>
+            </wp:wrapThrough>
+            <wp:docPr id="3" name="Image 3"/>
+            <wp:cNvGraphicFramePr>
+              <a:graphicFrameLocks xmlns:a="http://schemas.openxmlformats.org/drawingml/2006/main" noChangeAspect="1"/>
+            </wp:cNvGraphicFramePr>
+            <a:graphic xmlns:a="http://schemas.openxmlformats.org/drawingml/2006/main">
+              <a:graphicData uri="http://schemas.openxmlformats.org/drawingml/2006/picture">
+                <pic:pic xmlns:pic="http://schemas.openxmlformats.org/drawingml/2006/picture">
+                  <pic:nvPicPr>
+                    <pic:cNvPr id="0" name="Picture 3"/>
+                    <pic:cNvPicPr>
+                      <a:picLocks noChangeAspect="1" noChangeArrowheads="1"/>
+                    </pic:cNvPicPr>
+                  </pic:nvPicPr>
+                  <pic:blipFill>
+                    <a:blip r:embed="rId6">
+                      <a:extLst>
+                        <a:ext uri="{28A0092B-C50C-407E-A947-70E740481C1C}">
+                          <a14:useLocalDpi xmlns:a14="http://schemas.microsoft.com/office/drawing/2010/main" val="0"/>
+                        </a:ext>
+                      </a:extLst>
+                    </a:blip>
+                    <a:srcRect/>
+                    <a:stretch>
+                      <a:fillRect/>
+                    </a:stretch>
+                  </pic:blipFill>
+                  <pic:spPr bwMode="auto">
+                    <a:xfrm>
+                      <a:off x="0" y="0"/>
+                      <a:ext cx="6778625" cy="6607810"/>
+                    </a:xfrm>
+                    <a:prstGeom prst="rect">
+                      <a:avLst/>
+                    </a:prstGeom>
+                    <a:noFill/>
+                    <a:ln>
+                      <a:noFill/>
+                    </a:ln>
+                  </pic:spPr>
+                </pic:pic>
+              </a:graphicData>
+            </a:graphic>
+            <wp14:sizeRelH relativeFrom="margin">
+              <wp14:pctWidth>0</wp14:pctWidth>
+            </wp14:sizeRelH>
+            <wp14:sizeRelV relativeFrom="margin">
+              <wp14:pctHeight>0</wp14:pctHeight>
+            </wp14:sizeRelV>
+          </wp:anchor>
+        </w:drawing>
+      </w:r>
+    </w:p>
+    <w:p/>
+    <w:p/>
+    <w:p>
+      <w:pPr>
+        <w:tabs>
+          <w:tab w:val="left" w:pos="1066"/>
+        </w:tabs>
+      </w:pPr>
+      <w:r>
+        <w:tab/>
+      </w:r>
+    </w:p>
+    <w:p>
+      <w:r>
+        <w:br w:type="page"/>
+      </w:r>
+    </w:p>
+    <w:p>
+      <w:pPr>
+        <w:pStyle w:val="Titre2"/>
+      </w:pPr>
+      <w:r>
+        <w:lastRenderedPageBreak/>
+        <w:t>Diagramme d’activité : Enseignant</w:t>
+      </w:r>
+    </w:p>
+    <w:p>
+      <w:r>
+        <w:rPr>
+          <w:noProof/>
+        </w:rPr>
+        <w:drawing>
+          <wp:anchor distT="0" distB="0" distL="114300" distR="114300" simplePos="0" relativeHeight="251661312" behindDoc="0" locked="0" layoutInCell="1" allowOverlap="1" wp14:anchorId="02BC2AC2" wp14:editId="387F8D4C">
+            <wp:simplePos x="0" y="0"/>
+            <wp:positionH relativeFrom="margin">
+              <wp:posOffset>118110</wp:posOffset>
+            </wp:positionH>
+            <wp:positionV relativeFrom="paragraph">
+              <wp:posOffset>174625</wp:posOffset>
+            </wp:positionV>
+            <wp:extent cx="5334000" cy="8491220"/>
+            <wp:effectExtent l="0" t="0" r="0" b="5080"/>
+            <wp:wrapThrough wrapText="bothSides">
+              <wp:wrapPolygon edited="0">
+                <wp:start x="0" y="0"/>
+                <wp:lineTo x="0" y="21564"/>
+                <wp:lineTo x="21523" y="21564"/>
+                <wp:lineTo x="21523" y="0"/>
+                <wp:lineTo x="0" y="0"/>
+              </wp:wrapPolygon>
+            </wp:wrapThrough>
+            <wp:docPr id="5" name="Image 5"/>
+            <wp:cNvGraphicFramePr>
+              <a:graphicFrameLocks xmlns:a="http://schemas.openxmlformats.org/drawingml/2006/main" noChangeAspect="1"/>
+            </wp:cNvGraphicFramePr>
+            <a:graphic xmlns:a="http://schemas.openxmlformats.org/drawingml/2006/main">
+              <a:graphicData uri="http://schemas.openxmlformats.org/drawingml/2006/picture">
+                <pic:pic xmlns:pic="http://schemas.openxmlformats.org/drawingml/2006/picture">
+                  <pic:nvPicPr>
+                    <pic:cNvPr id="0" name="Picture 5"/>
+                    <pic:cNvPicPr>
+                      <a:picLocks noChangeAspect="1" noChangeArrowheads="1"/>
+                    </pic:cNvPicPr>
+                  </pic:nvPicPr>
+                  <pic:blipFill>
+                    <a:blip r:embed="rId7">
+                      <a:extLst>
+                        <a:ext uri="{28A0092B-C50C-407E-A947-70E740481C1C}">
+                          <a14:useLocalDpi xmlns:a14="http://schemas.microsoft.com/office/drawing/2010/main" val="0"/>
+                        </a:ext>
+                      </a:extLst>
+                    </a:blip>
+                    <a:srcRect/>
+                    <a:stretch>
+                      <a:fillRect/>
+                    </a:stretch>
+                  </pic:blipFill>
+                  <pic:spPr bwMode="auto">
+                    <a:xfrm>
+                      <a:off x="0" y="0"/>
+                      <a:ext cx="5334000" cy="8491220"/>
+                    </a:xfrm>
+                    <a:prstGeom prst="rect">
+                      <a:avLst/>
+                    </a:prstGeom>
+                    <a:noFill/>
+                    <a:ln>
+                      <a:noFill/>
+                    </a:ln>
+                  </pic:spPr>
+                </pic:pic>
+              </a:graphicData>
+            </a:graphic>
+            <wp14:sizeRelH relativeFrom="margin">
+              <wp14:pctWidth>0</wp14:pctWidth>
+            </wp14:sizeRelH>
+            <wp14:sizeRelV relativeFrom="margin">
+              <wp14:pctHeight>0</wp14:pctHeight>
+            </wp14:sizeRelV>
+          </wp:anchor>
+        </w:drawing>
+      </w:r>
+    </w:p>
+    <w:p>
+      <w:pPr>
+        <w:pStyle w:val="Titre2"/>
+      </w:pPr>
+      <w:r>
+        <w:lastRenderedPageBreak/>
+        <w:t>Diagramme d’activité : Etudiant</w:t>
+      </w:r>
+    </w:p>
+    <w:p>
+      <w:r>
+        <w:rPr>
+          <w:noProof/>
+        </w:rPr>
+        <w:drawing>
+          <wp:anchor distT="0" distB="0" distL="114300" distR="114300" simplePos="0" relativeHeight="251662336" behindDoc="0" locked="0" layoutInCell="1" allowOverlap="1" wp14:anchorId="4E8C94B6" wp14:editId="1753C9E0">
+            <wp:simplePos x="0" y="0"/>
+            <wp:positionH relativeFrom="column">
+              <wp:posOffset>672465</wp:posOffset>
+            </wp:positionH>
+            <wp:positionV relativeFrom="paragraph">
+              <wp:posOffset>149860</wp:posOffset>
+            </wp:positionV>
+            <wp:extent cx="4291330" cy="8120380"/>
+            <wp:effectExtent l="0" t="0" r="0" b="0"/>
+            <wp:wrapThrough wrapText="bothSides">
+              <wp:wrapPolygon edited="0">
+                <wp:start x="0" y="0"/>
+                <wp:lineTo x="0" y="21536"/>
+                <wp:lineTo x="21479" y="21536"/>
+                <wp:lineTo x="21479" y="0"/>
+                <wp:lineTo x="0" y="0"/>
+              </wp:wrapPolygon>
+            </wp:wrapThrough>
+            <wp:docPr id="6" name="Image 6"/>
+            <wp:cNvGraphicFramePr>
+              <a:graphicFrameLocks xmlns:a="http://schemas.openxmlformats.org/drawingml/2006/main" noChangeAspect="1"/>
+            </wp:cNvGraphicFramePr>
+            <a:graphic xmlns:a="http://schemas.openxmlformats.org/drawingml/2006/main">
+              <a:graphicData uri="http://schemas.openxmlformats.org/drawingml/2006/picture">
+                <pic:pic xmlns:pic="http://schemas.openxmlformats.org/drawingml/2006/picture">
+                  <pic:nvPicPr>
+                    <pic:cNvPr id="0" name="Picture 6"/>
+                    <pic:cNvPicPr>
+                      <a:picLocks noChangeAspect="1" noChangeArrowheads="1"/>
+                    </pic:cNvPicPr>
+                  </pic:nvPicPr>
+                  <pic:blipFill>
+                    <a:blip r:embed="rId8">
+                      <a:extLst>
+                        <a:ext uri="{28A0092B-C50C-407E-A947-70E740481C1C}">
+                          <a14:useLocalDpi xmlns:a14="http://schemas.microsoft.com/office/drawing/2010/main" val="0"/>
+                        </a:ext>
+                      </a:extLst>
+                    </a:blip>
+                    <a:srcRect/>
+                    <a:stretch>
+                      <a:fillRect/>
+                    </a:stretch>
+                  </pic:blipFill>
+                  <pic:spPr bwMode="auto">
+                    <a:xfrm>
+                      <a:off x="0" y="0"/>
+                      <a:ext cx="4291330" cy="8120380"/>
+                    </a:xfrm>
+                    <a:prstGeom prst="rect">
+                      <a:avLst/>
+                    </a:prstGeom>
+                    <a:noFill/>
+                    <a:ln>
+                      <a:noFill/>
+                    </a:ln>
+                  </pic:spPr>
+                </pic:pic>
+              </a:graphicData>
+            </a:graphic>
+            <wp14:sizeRelH relativeFrom="margin">
+              <wp14:pctWidth>0</wp14:pctWidth>
+            </wp14:sizeRelH>
+            <wp14:sizeRelV relativeFrom="margin">
+              <wp14:pctHeight>0</wp14:pctHeight>
+            </wp14:sizeRelV>
+          </wp:anchor>
+        </w:drawing>
+      </w:r>
+    </w:p>
+    <w:p/>
+    <w:p/>
+    <w:p/>
+    <w:p/>
+    <w:p/>
+    <w:p/>
+    <w:p/>
+    <w:p/>
+    <w:p/>
+    <w:p/>
+    <w:p/>
+    <w:p/>
+    <w:p/>
+    <w:p/>
+    <w:p/>
+    <w:p/>
+    <w:p/>
+    <w:p/>
+    <w:p/>
     <w:p/>
     <w:sectPr>
       <w:pgSz w:w="11906" w:h="16838"/>

</xml_diff>